<commit_message>
feat: :fire: Update Word docs with headers
</commit_message>
<xml_diff>
--- a/test/test.docx
+++ b/test/test.docx
@@ -1,7 +1,16 @@
 
 <file path=word/document.xml><?xml version="1.0" encoding="utf-8"?>
-<w:document xmlns:wpc="http://schemas.microsoft.com/office/word/2010/wordprocessingCanvas" xmlns:cx="http://schemas.microsoft.com/office/drawing/2014/chartex" xmlns:cx1="http://schemas.microsoft.com/office/drawing/2015/9/8/chartex" xmlns:mc="http://schemas.openxmlformats.org/markup-compatibility/2006" xmlns:o="urn:schemas-microsoft-com:office:office" xmlns:r="http://schemas.openxmlformats.org/officeDocument/2006/relationships" xmlns:m="http://schemas.openxmlformats.org/officeDocument/2006/math" xmlns:v="urn:schemas-microsoft-com:vml" xmlns:wp14="http://schemas.microsoft.com/office/word/2010/wordprocessingDrawing" xmlns:wp="http://schemas.openxmlformats.org/drawingml/2006/wordprocessingDrawing" xmlns:w10="urn:schemas-microsoft-com:office:word" xmlns:w="http://schemas.openxmlformats.org/wordprocessingml/2006/main" xmlns:w14="http://schemas.microsoft.com/office/word/2010/wordml" xmlns:w15="http://schemas.microsoft.com/office/word/2012/wordml" xmlns:w16se="http://schemas.microsoft.com/office/word/2015/wordml/symex" xmlns:wpg="http://schemas.microsoft.com/office/word/2010/wordprocessingGroup" xmlns:wpi="http://schemas.microsoft.com/office/word/2010/wordprocessingInk" xmlns:wne="http://schemas.microsoft.com/office/word/2006/wordml" xmlns:wps="http://schemas.microsoft.com/office/word/2010/wordprocessingShape" mc:Ignorable="w14 w15 w16se wp14">
+<w:document xmlns:wpc="http://schemas.microsoft.com/office/word/2010/wordprocessingCanvas" xmlns:cx="http://schemas.microsoft.com/office/drawing/2014/chartex" xmlns:cx1="http://schemas.microsoft.com/office/drawing/2015/9/8/chartex" xmlns:cx2="http://schemas.microsoft.com/office/drawing/2015/10/21/chartex" xmlns:cx3="http://schemas.microsoft.com/office/drawing/2016/5/9/chartex" xmlns:cx4="http://schemas.microsoft.com/office/drawing/2016/5/10/chartex" xmlns:cx5="http://schemas.microsoft.com/office/drawing/2016/5/11/chartex" xmlns:cx6="http://schemas.microsoft.com/office/drawing/2016/5/12/chartex" xmlns:cx7="http://schemas.microsoft.com/office/drawing/2016/5/13/chartex" xmlns:cx8="http://schemas.microsoft.com/office/drawing/2016/5/14/chartex" xmlns:mc="http://schemas.openxmlformats.org/markup-compatibility/2006" xmlns:aink="http://schemas.microsoft.com/office/drawing/2016/ink" xmlns:am3d="http://schemas.microsoft.com/office/drawing/2017/model3d" xmlns:o="urn:schemas-microsoft-com:office:office" xmlns:oel="http://schemas.microsoft.com/office/2019/extlst" xmlns:r="http://schemas.openxmlformats.org/officeDocument/2006/relationships" xmlns:m="http://schemas.openxmlformats.org/officeDocument/2006/math" xmlns:v="urn:schemas-microsoft-com:vml" xmlns:wp14="http://schemas.microsoft.com/office/word/2010/wordprocessingDrawing" xmlns:wp="http://schemas.openxmlformats.org/drawingml/2006/wordprocessingDrawing" xmlns:w10="urn:schemas-microsoft-com:office:word" xmlns:w="http://schemas.openxmlformats.org/wordprocessingml/2006/main" xmlns:w14="http://schemas.microsoft.com/office/word/2010/wordml" xmlns:w15="http://schemas.microsoft.com/office/word/2012/wordml" xmlns:w16cex="http://schemas.microsoft.com/office/word/2018/wordml/cex" xmlns:w16cid="http://schemas.microsoft.com/office/word/2016/wordml/cid" xmlns:w16="http://schemas.microsoft.com/office/word/2018/wordml" xmlns:w16sdtdh="http://schemas.microsoft.com/office/word/2020/wordml/sdtdatahash" xmlns:w16se="http://schemas.microsoft.com/office/word/2015/wordml/symex" xmlns:wpg="http://schemas.microsoft.com/office/word/2010/wordprocessingGroup" xmlns:wpi="http://schemas.microsoft.com/office/word/2010/wordprocessingInk" xmlns:wne="http://schemas.microsoft.com/office/word/2006/wordml" xmlns:wps="http://schemas.microsoft.com/office/word/2010/wordprocessingShape" mc:Ignorable="w14 w15 w16se w16cid w16 w16cex w16sdtdh wp14">
   <w:body>
+    <w:p>
+      <w:pPr>
+        <w:pStyle w:val="Heading1"/>
+      </w:pPr>
+      <w:r>
+        <w:t>From test.doc</w:t>
+      </w:r>
+    </w:p>
+    <w:p/>
     <w:p>
       <w:r>
         <w:t>Here is an image.</w:t>
@@ -13,7 +22,7 @@
           <w:noProof/>
         </w:rPr>
         <w:drawing>
-          <wp:inline distT="0" distB="0" distL="0" distR="0">
+          <wp:inline distT="0" distB="0" distL="0" distR="0" wp14:anchorId="1A0E500E" wp14:editId="3221E541">
             <wp:extent cx="2715895" cy="1685290"/>
             <wp:effectExtent l="0" t="0" r="8255" b="0"/>
             <wp:docPr id="1" name="Picture 1" descr="C:\Users\mmcfadde\AppData\Local\Microsoft\Windows\INetCache\Content.MSO\E0775D41.tmp"/>
@@ -74,7 +83,7 @@
           <w:noProof/>
         </w:rPr>
         <w:drawing>
-          <wp:inline distT="0" distB="0" distL="0" distR="0">
+          <wp:inline distT="0" distB="0" distL="0" distR="0" wp14:anchorId="5964C2FB" wp14:editId="09990542">
             <wp:extent cx="2859405" cy="1603375"/>
             <wp:effectExtent l="0" t="0" r="0" b="0"/>
             <wp:docPr id="2" name="Picture 2" descr="C:\Users\mmcfadde\AppData\Local\Microsoft\Windows\INetCache\Content.MSO\51A151F7.tmp"/>
@@ -122,8 +131,6 @@
           </wp:inline>
         </w:drawing>
       </w:r>
-      <w:bookmarkStart w:id="0" w:name="_GoBack"/>
-      <w:bookmarkEnd w:id="0"/>
     </w:p>
     <w:sectPr>
       <w:pgSz w:w="12240" w:h="15840"/>
@@ -136,7 +143,7 @@
 </file>
 
 <file path=word/styles.xml><?xml version="1.0" encoding="utf-8"?>
-<w:styles xmlns:mc="http://schemas.openxmlformats.org/markup-compatibility/2006" xmlns:r="http://schemas.openxmlformats.org/officeDocument/2006/relationships" xmlns:w="http://schemas.openxmlformats.org/wordprocessingml/2006/main" xmlns:w14="http://schemas.microsoft.com/office/word/2010/wordml" xmlns:w15="http://schemas.microsoft.com/office/word/2012/wordml" xmlns:w16se="http://schemas.microsoft.com/office/word/2015/wordml/symex" mc:Ignorable="w14 w15 w16se">
+<w:styles xmlns:mc="http://schemas.openxmlformats.org/markup-compatibility/2006" xmlns:r="http://schemas.openxmlformats.org/officeDocument/2006/relationships" xmlns:w="http://schemas.openxmlformats.org/wordprocessingml/2006/main" xmlns:w14="http://schemas.microsoft.com/office/word/2010/wordml" xmlns:w15="http://schemas.microsoft.com/office/word/2012/wordml" xmlns:w16cex="http://schemas.microsoft.com/office/word/2018/wordml/cex" xmlns:w16cid="http://schemas.microsoft.com/office/word/2016/wordml/cid" xmlns:w16="http://schemas.microsoft.com/office/word/2018/wordml" xmlns:w16sdtdh="http://schemas.microsoft.com/office/word/2020/wordml/sdtdatahash" xmlns:w16se="http://schemas.microsoft.com/office/word/2015/wordml/symex" mc:Ignorable="w14 w15 w16se w16cid w16 w16cex w16sdtdh">
   <w:docDefaults>
     <w:rPrDefault>
       <w:rPr>
@@ -152,7 +159,7 @@
       </w:pPr>
     </w:pPrDefault>
   </w:docDefaults>
-  <w:latentStyles w:defLockedState="0" w:defUIPriority="99" w:defSemiHidden="0" w:defUnhideWhenUsed="0" w:defQFormat="0" w:count="371">
+  <w:latentStyles w:defLockedState="0" w:defUIPriority="99" w:defSemiHidden="0" w:defUnhideWhenUsed="0" w:defQFormat="0" w:count="376">
     <w:lsdException w:name="Normal" w:uiPriority="0" w:qFormat="1"/>
     <w:lsdException w:name="heading 1" w:uiPriority="9" w:qFormat="1"/>
     <w:lsdException w:name="heading 2" w:semiHidden="1" w:uiPriority="9" w:unhideWhenUsed="1" w:qFormat="1"/>
@@ -258,7 +265,6 @@
     <w:lsdException w:name="HTML Sample" w:semiHidden="1" w:unhideWhenUsed="1"/>
     <w:lsdException w:name="HTML Typewriter" w:semiHidden="1" w:unhideWhenUsed="1"/>
     <w:lsdException w:name="HTML Variable" w:semiHidden="1" w:unhideWhenUsed="1"/>
-    <w:lsdException w:name="Normal Table" w:semiHidden="1" w:unhideWhenUsed="1"/>
     <w:lsdException w:name="annotation subject" w:semiHidden="1" w:unhideWhenUsed="1"/>
     <w:lsdException w:name="No List" w:semiHidden="1" w:unhideWhenUsed="1"/>
     <w:lsdException w:name="Outline List 1" w:semiHidden="1" w:unhideWhenUsed="1"/>
@@ -301,11 +307,8 @@
     <w:lsdException w:name="Table Contemporary" w:semiHidden="1" w:unhideWhenUsed="1"/>
     <w:lsdException w:name="Table Elegant" w:semiHidden="1" w:unhideWhenUsed="1"/>
     <w:lsdException w:name="Table Professional" w:semiHidden="1" w:unhideWhenUsed="1"/>
-    <w:lsdException w:name="Table Subtle 1" w:semiHidden="1" w:unhideWhenUsed="1"/>
     <w:lsdException w:name="Table Subtle 2" w:semiHidden="1" w:unhideWhenUsed="1"/>
     <w:lsdException w:name="Table Web 1" w:semiHidden="1" w:unhideWhenUsed="1"/>
-    <w:lsdException w:name="Table Web 2" w:semiHidden="1" w:unhideWhenUsed="1"/>
-    <w:lsdException w:name="Table Web 3" w:semiHidden="1" w:unhideWhenUsed="1"/>
     <w:lsdException w:name="Balloon Text" w:semiHidden="1" w:unhideWhenUsed="1"/>
     <w:lsdException w:name="Table Grid" w:uiPriority="59"/>
     <w:lsdException w:name="Table Theme" w:semiHidden="1" w:unhideWhenUsed="1"/>
@@ -524,10 +527,36 @@
     <w:lsdException w:name="List Table 5 Dark Accent 6" w:uiPriority="50"/>
     <w:lsdException w:name="List Table 6 Colorful Accent 6" w:uiPriority="51"/>
     <w:lsdException w:name="List Table 7 Colorful Accent 6" w:uiPriority="52"/>
+    <w:lsdException w:name="Mention" w:semiHidden="1" w:unhideWhenUsed="1"/>
+    <w:lsdException w:name="Smart Hyperlink" w:semiHidden="1" w:unhideWhenUsed="1"/>
+    <w:lsdException w:name="Hashtag" w:semiHidden="1" w:unhideWhenUsed="1"/>
+    <w:lsdException w:name="Unresolved Mention" w:semiHidden="1" w:unhideWhenUsed="1"/>
+    <w:lsdException w:name="Smart Link" w:semiHidden="1" w:unhideWhenUsed="1"/>
   </w:latentStyles>
   <w:style w:type="paragraph" w:default="1" w:styleId="Normal">
     <w:name w:val="Normal"/>
     <w:qFormat/>
+  </w:style>
+  <w:style w:type="paragraph" w:styleId="Heading1">
+    <w:name w:val="heading 1"/>
+    <w:basedOn w:val="Normal"/>
+    <w:next w:val="Normal"/>
+    <w:link w:val="Heading1Char"/>
+    <w:uiPriority w:val="9"/>
+    <w:qFormat/>
+    <w:rsid w:val="000F58DD"/>
+    <w:pPr>
+      <w:keepNext/>
+      <w:keepLines/>
+      <w:spacing w:before="240"/>
+      <w:outlineLvl w:val="0"/>
+    </w:pPr>
+    <w:rPr>
+      <w:rFonts w:asciiTheme="majorHAnsi" w:eastAsiaTheme="majorEastAsia" w:hAnsiTheme="majorHAnsi" w:cstheme="majorBidi"/>
+      <w:color w:val="365F91" w:themeColor="accent1" w:themeShade="BF"/>
+      <w:sz w:val="32"/>
+      <w:szCs w:val="32"/>
+    </w:rPr>
   </w:style>
   <w:style w:type="character" w:default="1" w:styleId="DefaultParagraphFont">
     <w:name w:val="Default Paragraph Font"/>
@@ -565,6 +594,19 @@
     <w:rPr>
       <w:color w:val="0000FF" w:themeColor="hyperlink"/>
       <w:u w:val="single"/>
+    </w:rPr>
+  </w:style>
+  <w:style w:type="character" w:customStyle="1" w:styleId="Heading1Char">
+    <w:name w:val="Heading 1 Char"/>
+    <w:basedOn w:val="DefaultParagraphFont"/>
+    <w:link w:val="Heading1"/>
+    <w:uiPriority w:val="9"/>
+    <w:rsid w:val="000F58DD"/>
+    <w:rPr>
+      <w:rFonts w:asciiTheme="majorHAnsi" w:eastAsiaTheme="majorEastAsia" w:hAnsiTheme="majorHAnsi" w:cstheme="majorBidi"/>
+      <w:color w:val="365F91" w:themeColor="accent1" w:themeShade="BF"/>
+      <w:sz w:val="32"/>
+      <w:szCs w:val="32"/>
     </w:rPr>
   </w:style>
 </w:styles>

</xml_diff>

<commit_message>
feat: :zap: Update Word doc header
</commit_message>
<xml_diff>
--- a/test/test.docx
+++ b/test/test.docx
@@ -8,6 +8,9 @@
       </w:pPr>
       <w:r>
         <w:t>From test.doc</w:t>
+      </w:r>
+      <w:r>
+        <w:t>x</w:t>
       </w:r>
     </w:p>
     <w:p/>
@@ -265,6 +268,7 @@
     <w:lsdException w:name="HTML Sample" w:semiHidden="1" w:unhideWhenUsed="1"/>
     <w:lsdException w:name="HTML Typewriter" w:semiHidden="1" w:unhideWhenUsed="1"/>
     <w:lsdException w:name="HTML Variable" w:semiHidden="1" w:unhideWhenUsed="1"/>
+    <w:lsdException w:name="Normal Table" w:semiHidden="1" w:unhideWhenUsed="1"/>
     <w:lsdException w:name="annotation subject" w:semiHidden="1" w:unhideWhenUsed="1"/>
     <w:lsdException w:name="No List" w:semiHidden="1" w:unhideWhenUsed="1"/>
     <w:lsdException w:name="Outline List 1" w:semiHidden="1" w:unhideWhenUsed="1"/>
@@ -307,8 +311,11 @@
     <w:lsdException w:name="Table Contemporary" w:semiHidden="1" w:unhideWhenUsed="1"/>
     <w:lsdException w:name="Table Elegant" w:semiHidden="1" w:unhideWhenUsed="1"/>
     <w:lsdException w:name="Table Professional" w:semiHidden="1" w:unhideWhenUsed="1"/>
+    <w:lsdException w:name="Table Subtle 1" w:semiHidden="1" w:unhideWhenUsed="1"/>
     <w:lsdException w:name="Table Subtle 2" w:semiHidden="1" w:unhideWhenUsed="1"/>
     <w:lsdException w:name="Table Web 1" w:semiHidden="1" w:unhideWhenUsed="1"/>
+    <w:lsdException w:name="Table Web 2" w:semiHidden="1" w:unhideWhenUsed="1"/>
+    <w:lsdException w:name="Table Web 3" w:semiHidden="1" w:unhideWhenUsed="1"/>
     <w:lsdException w:name="Balloon Text" w:semiHidden="1" w:unhideWhenUsed="1"/>
     <w:lsdException w:name="Table Grid" w:uiPriority="59"/>
     <w:lsdException w:name="Table Theme" w:semiHidden="1" w:unhideWhenUsed="1"/>

</xml_diff>